<commit_message>
Update 04 - OKR-goals_Response.docx
</commit_message>
<xml_diff>
--- a/Google Project Management Certificate/Project Initiation - Starting a Successful Project/01 - Defining project goals, scope, and success criteria/Activity Resources/04 - OKR-goals_Response.docx
+++ b/Google Project Management Certificate/Project Initiation - Starting a Successful Project/01 - Defining project goals, scope, and success criteria/Activity Resources/04 - OKR-goals_Response.docx
@@ -280,7 +280,7 @@
               <w:spacing w:before="40"/>
             </w:pPr>
             <w:r>
-              <w:t>First KR, don’t duplicate this row.</w:t>
+              <w:t>70% of residents are contacted/surveyed</w:t>
             </w:r>
           </w:p>
         </w:tc>
@@ -415,7 +415,7 @@
               <w:spacing w:before="40"/>
             </w:pPr>
             <w:r>
-              <w:t>Right-click this row and click “Insert row above” or “Insert row below” to add more KRs.</w:t>
+              <w:t>4 public meetings/conferences are held, with at least 700 attendees at each, discussing transit</w:t>
             </w:r>
           </w:p>
         </w:tc>
@@ -549,7 +549,7 @@
               <w:spacing w:before="40"/>
             </w:pPr>
             <w:r>
-              <w:t>Last KR, don’t duplicate this row.</w:t>
+              <w:t>75% of community leaders/local politicians endorsing the project</w:t>
             </w:r>
           </w:p>
         </w:tc>

</xml_diff>